<commit_message>
feat(main): add files to lab-6
</commit_message>
<xml_diff>
--- a/labs/lab06/report/report.docx
+++ b/labs/lab06/report/report.docx
@@ -294,7 +294,7 @@
         <w:pStyle w:val="FirstParagraph"/>
       </w:pPr>
       <w:r>
-        <w:t xml:space="preserve">С помощью утилиты mkdir создаю директорию, в которой буду создавать файлы с программами для лабораторной работы №7 (рис. 1). Перехожу в созданный каталог с помощью утилиты cd.</w:t>
+        <w:t xml:space="preserve">С помощью утилиты mkdir создаю директорию, в которой буду создавать файлы с программами для лабораторной работы №6 (рис. 1). Перехожу в созданный каталог с помощью утилиты cd.</w:t>
       </w:r>
     </w:p>
     <w:p>
@@ -357,7 +357,7 @@
         <w:pStyle w:val="BodyText"/>
       </w:pPr>
       <w:r>
-        <w:t xml:space="preserve">С помощью утилиты touch создаю файл lab7-1.asm (рис. 2).</w:t>
+        <w:t xml:space="preserve">С помощью утилиты touch создаю файл lab6-1.asm (рис. 2).</w:t>
       </w:r>
     </w:p>
     <w:p>
@@ -483,7 +483,7 @@
         <w:pStyle w:val="BodyText"/>
       </w:pPr>
       <w:r>
-        <w:t xml:space="preserve">Открываю созданный файл lab7-1.asm, вставляю в него программу вывода значения регистра eax (рис. 4).</w:t>
+        <w:t xml:space="preserve">Открываю созданный файл lab6-1.asm, вставляю в него программу вывода значения регистра eax (рис. 4).</w:t>
       </w:r>
     </w:p>
     <w:p>
@@ -771,7 +771,7 @@
         <w:pStyle w:val="BodyText"/>
       </w:pPr>
       <w:r>
-        <w:t xml:space="preserve">Создаю новый файл lab7-2.asm с помощью утилиты touch (рис. 8).</w:t>
+        <w:t xml:space="preserve">Создаю новый файл lab6-2.asm с помощью утилиты touch (рис. 8).</w:t>
       </w:r>
     </w:p>
     <w:p>
@@ -897,7 +897,7 @@
         <w:pStyle w:val="BodyText"/>
       </w:pPr>
       <w:r>
-        <w:t xml:space="preserve">Создаю и запускаю исполняемый файл lab7-2 (рис. 10). Теперь вывод число 106, потому что программа позволяет вывести именно число, а не символ, хотя все еще происходит именно сложение кодов символов</w:t>
+        <w:t xml:space="preserve">Создаю и запускаю исполняемый файл lab6-2 (рис. 10). Теперь вывод число 106, потому что программа позволяет вывести именно число, а не символ, хотя все еще происходит именно сложение кодов символов</w:t>
       </w:r>
       <w:r>
         <w:t xml:space="preserve"> </w:t>
@@ -993,7 +993,7 @@
         <w:pStyle w:val="BodyText"/>
       </w:pPr>
       <w:r>
-        <w:t xml:space="preserve">Заменяю в тексте программы в файле lab7-2.asm символы</w:t>
+        <w:t xml:space="preserve">Заменяю в тексте программы в файле lab6-2.asm символы</w:t>
       </w:r>
       <w:r>
         <w:t xml:space="preserve"> </w:t>
@@ -1300,7 +1300,7 @@
         <w:pStyle w:val="FirstParagraph"/>
       </w:pPr>
       <w:r>
-        <w:t xml:space="preserve">Создаю файл lab7-3.asm с помощью утилиты touch (рис. 15).</w:t>
+        <w:t xml:space="preserve">Создаю файл lab6-3.asm с помощью утилиты touch (рис. 15).</w:t>
       </w:r>
     </w:p>
     <w:p>
@@ -1741,7 +1741,7 @@
         <w:pStyle w:val="BodyText"/>
       </w:pPr>
       <w:r>
-        <w:t xml:space="preserve">Создаю и запускаю исполняемый файл (рис. 22). Ввожу номер своего студ. билета с клавиатуры, программа вывела, что мой вариант - 10.</w:t>
+        <w:t xml:space="preserve">Создаю и запускаю исполняемый файл (рис. 22). Ввожу номер своего студ. билета с клавиатуры, программа вывела, что мой вариант - 8.</w:t>
       </w:r>
     </w:p>
     <w:p>
@@ -2208,7 +2208,7 @@
         <w:pStyle w:val="FirstParagraph"/>
       </w:pPr>
       <w:r>
-        <w:t xml:space="preserve">Создаю файл lab7-4.asm с помощью утилиты touch (рис. 23).</w:t>
+        <w:t xml:space="preserve">Создаю файл lab6-4.asm с помощью утилиты touch (рис. 23).</w:t>
       </w:r>
     </w:p>
     <w:p>
@@ -2464,7 +2464,7 @@
           <w:bCs/>
           <w:b/>
         </w:rPr>
-        <w:t xml:space="preserve">Листинг 4.1. Программа для вычисления значения выражения 5 * (x+18) − 28.</w:t>
+        <w:t xml:space="preserve">Листинг 4.1. Программа для вычисления значения выражения (11 + x) * 2 − 6.</w:t>
       </w:r>
     </w:p>
     <w:p>
@@ -3015,7 +3015,7 @@
         <w:rPr>
           <w:rStyle w:val="CommentTok"/>
         </w:rPr>
-        <w:t xml:space="preserve">; ASCII кода в число, eax=x</w:t>
+        <w:t xml:space="preserve">; ASCII кода в число, `eax=x`</w:t>
       </w:r>
       <w:r>
         <w:br/>
@@ -3048,13 +3048,13 @@
         <w:rPr>
           <w:rStyle w:val="DecValTok"/>
         </w:rPr>
-        <w:t xml:space="preserve">18</w:t>
+        <w:t xml:space="preserve">11</w:t>
       </w:r>
       <w:r>
         <w:rPr>
           <w:rStyle w:val="CommentTok"/>
         </w:rPr>
-        <w:t xml:space="preserve">; eax = eax+18 = x + 18</w:t>
+        <w:t xml:space="preserve">; eax = eax+11 = x + 11</w:t>
       </w:r>
       <w:r>
         <w:br/>
@@ -3126,7 +3126,7 @@
         <w:rPr>
           <w:rStyle w:val="CommentTok"/>
         </w:rPr>
-        <w:t xml:space="preserve">; EAX=EAX*EBX = 5*(x+18)</w:t>
+        <w:t xml:space="preserve">; EAX=EAX*EBX = (x+11)*2</w:t>
       </w:r>
       <w:r>
         <w:br/>
@@ -3159,13 +3159,13 @@
         <w:rPr>
           <w:rStyle w:val="DecValTok"/>
         </w:rPr>
-        <w:t xml:space="preserve">28</w:t>
+        <w:t xml:space="preserve">6</w:t>
       </w:r>
       <w:r>
         <w:rPr>
           <w:rStyle w:val="CommentTok"/>
         </w:rPr>
-        <w:t xml:space="preserve">; eax = eax-28 = 5*(x+18)-28</w:t>
+        <w:t xml:space="preserve">; eax = eax-6 = (x+11)*2-6</w:t>
       </w:r>
       <w:r>
         <w:br/>
@@ -3339,7 +3339,7 @@
         <w:rPr>
           <w:rStyle w:val="NormalTok"/>
         </w:rPr>
-        <w:t xml:space="preserve"> iprintLF </w:t>
+        <w:t xml:space="preserve"> iprint </w:t>
       </w:r>
       <w:r>
         <w:rPr>

</xml_diff>